<commit_message>
added images to the certificate (not working yet)
</commit_message>
<xml_diff>
--- a/public/candidate-certificate.docx
+++ b/public/candidate-certificate.docx
@@ -22,6 +22,13 @@
           <w:lang w:val="en-US"/>
         </w:rPr>
         <w:t>{lastName} {firstName} {middleName}</w:t>
+      </w:r>
+      <w:r>
+        <w:rPr>
+          <w:rFonts w:ascii="Times New Roman" w:hAnsi="Times New Roman" w:cs="Times New Roman"/>
+          <w:lang w:val="en-US"/>
+        </w:rPr>
+        <w:t xml:space="preserve"> {%image}</w:t>
       </w:r>
     </w:p>
     <w:p>
@@ -295,14 +302,30 @@
                 <w:rFonts w:ascii="Times New Roman" w:hAnsi="Times New Roman" w:cs="Times New Roman"/>
                 <w:lang w:val="en-US"/>
               </w:rPr>
-              <w:t>{#education}</w:t>
-            </w:r>
-            <w:r>
-              <w:rPr>
-                <w:rFonts w:ascii="Times New Roman" w:hAnsi="Times New Roman" w:cs="Times New Roman"/>
-                <w:lang w:val="en-US"/>
-              </w:rPr>
-              <w:t>{type}</w:t>
+              <w:t>{#</w:t>
+            </w:r>
+            <w:proofErr w:type="gramStart"/>
+            <w:r>
+              <w:rPr>
+                <w:rFonts w:ascii="Times New Roman" w:hAnsi="Times New Roman" w:cs="Times New Roman"/>
+                <w:lang w:val="en-US"/>
+              </w:rPr>
+              <w:t>education}</w:t>
+            </w:r>
+            <w:r>
+              <w:rPr>
+                <w:rFonts w:ascii="Times New Roman" w:hAnsi="Times New Roman" w:cs="Times New Roman"/>
+                <w:lang w:val="en-US"/>
+              </w:rPr>
+              <w:t>{</w:t>
+            </w:r>
+            <w:proofErr w:type="gramEnd"/>
+            <w:r>
+              <w:rPr>
+                <w:rFonts w:ascii="Times New Roman" w:hAnsi="Times New Roman" w:cs="Times New Roman"/>
+                <w:lang w:val="en-US"/>
+              </w:rPr>
+              <w:t>type}</w:t>
             </w:r>
           </w:p>
         </w:tc>
@@ -357,6 +380,7 @@
                 <w:lang w:val="kk-KZ"/>
               </w:rPr>
             </w:pPr>
+            <w:proofErr w:type="gramStart"/>
             <w:r>
               <w:rPr>
                 <w:rFonts w:ascii="Times New Roman" w:hAnsi="Times New Roman" w:cs="Times New Roman"/>
@@ -369,7 +393,15 @@
                 <w:rFonts w:ascii="Times New Roman" w:hAnsi="Times New Roman" w:cs="Times New Roman"/>
                 <w:lang w:val="en-US"/>
               </w:rPr>
-              <w:t>{/education}</w:t>
+              <w:t>{/</w:t>
+            </w:r>
+            <w:proofErr w:type="gramEnd"/>
+            <w:r>
+              <w:rPr>
+                <w:rFonts w:ascii="Times New Roman" w:hAnsi="Times New Roman" w:cs="Times New Roman"/>
+                <w:lang w:val="en-US"/>
+              </w:rPr>
+              <w:t>education}</w:t>
             </w:r>
           </w:p>
         </w:tc>
@@ -467,7 +499,23 @@
                 <w:rFonts w:ascii="Times New Roman" w:hAnsi="Times New Roman" w:cs="Times New Roman"/>
                 <w:lang w:val="en-US"/>
               </w:rPr>
-              <w:t>{#languages}{language}</w:t>
+              <w:t>{#</w:t>
+            </w:r>
+            <w:proofErr w:type="gramStart"/>
+            <w:r>
+              <w:rPr>
+                <w:rFonts w:ascii="Times New Roman" w:hAnsi="Times New Roman" w:cs="Times New Roman"/>
+                <w:lang w:val="en-US"/>
+              </w:rPr>
+              <w:t>languages}{</w:t>
+            </w:r>
+            <w:proofErr w:type="gramEnd"/>
+            <w:r>
+              <w:rPr>
+                <w:rFonts w:ascii="Times New Roman" w:hAnsi="Times New Roman" w:cs="Times New Roman"/>
+                <w:lang w:val="en-US"/>
+              </w:rPr>
+              <w:t>language}</w:t>
             </w:r>
           </w:p>
         </w:tc>
@@ -482,27 +530,15 @@
                 <w:lang w:val="ru-RU"/>
               </w:rPr>
             </w:pPr>
-            <w:r>
-              <w:rPr>
-                <w:rFonts w:ascii="Times New Roman" w:hAnsi="Times New Roman" w:cs="Times New Roman"/>
-                <w:lang w:val="en-US"/>
-              </w:rPr>
-              <w:t>{level}</w:t>
-            </w:r>
-            <w:r>
-              <w:rPr>
-                <w:rFonts w:ascii="Times New Roman" w:hAnsi="Times New Roman" w:cs="Times New Roman"/>
-                <w:lang w:val="en-US"/>
-              </w:rPr>
-              <w:t>{</w:t>
-            </w:r>
-            <w:r>
-              <w:rPr>
-                <w:rFonts w:ascii="Times New Roman" w:hAnsi="Times New Roman" w:cs="Times New Roman"/>
-                <w:lang w:val="en-US"/>
-              </w:rPr>
-              <w:t>/</w:t>
-            </w:r>
+            <w:proofErr w:type="gramStart"/>
+            <w:r>
+              <w:rPr>
+                <w:rFonts w:ascii="Times New Roman" w:hAnsi="Times New Roman" w:cs="Times New Roman"/>
+                <w:lang w:val="en-US"/>
+              </w:rPr>
+              <w:t>{level}{/</w:t>
+            </w:r>
+            <w:proofErr w:type="gramEnd"/>
             <w:r>
               <w:rPr>
                 <w:rFonts w:ascii="Times New Roman" w:hAnsi="Times New Roman" w:cs="Times New Roman"/>
@@ -618,7 +654,6 @@
       <w:r>
         <w:rPr>
           <w:rFonts w:ascii="Times New Roman" w:hAnsi="Times New Roman" w:cs="Times New Roman"/>
-          <w:lang w:val="ru-KZ"/>
         </w:rPr>
         <w:t>additionalData</w:t>
       </w:r>
@@ -815,7 +850,23 @@
                 <w:rFonts w:ascii="Times New Roman" w:hAnsi="Times New Roman" w:cs="Times New Roman"/>
                 <w:lang w:val="en-US"/>
               </w:rPr>
-              <w:t>{#experiences}{startDate}</w:t>
+              <w:t>{#</w:t>
+            </w:r>
+            <w:proofErr w:type="gramStart"/>
+            <w:r>
+              <w:rPr>
+                <w:rFonts w:ascii="Times New Roman" w:hAnsi="Times New Roman" w:cs="Times New Roman"/>
+                <w:lang w:val="en-US"/>
+              </w:rPr>
+              <w:t>experiences}{</w:t>
+            </w:r>
+            <w:proofErr w:type="gramEnd"/>
+            <w:r>
+              <w:rPr>
+                <w:rFonts w:ascii="Times New Roman" w:hAnsi="Times New Roman" w:cs="Times New Roman"/>
+                <w:lang w:val="en-US"/>
+              </w:rPr>
+              <w:t>startDate}</w:t>
             </w:r>
           </w:p>
         </w:tc>
@@ -875,28 +926,7 @@
                 <w:rFonts w:ascii="Times New Roman" w:hAnsi="Times New Roman" w:cs="Times New Roman"/>
                 <w:lang w:val="en-US"/>
               </w:rPr>
-              <w:t>{companyName}</w:t>
-            </w:r>
-            <w:r>
-              <w:rPr>
-                <w:rFonts w:ascii="Times New Roman" w:hAnsi="Times New Roman" w:cs="Times New Roman"/>
-                <w:lang w:val="en-US"/>
-              </w:rPr>
-              <w:t>{</w:t>
-            </w:r>
-            <w:r>
-              <w:rPr>
-                <w:rFonts w:ascii="Times New Roman" w:hAnsi="Times New Roman" w:cs="Times New Roman"/>
-                <w:lang w:val="en-US"/>
-              </w:rPr>
-              <w:t>/</w:t>
-            </w:r>
-            <w:r>
-              <w:rPr>
-                <w:rFonts w:ascii="Times New Roman" w:hAnsi="Times New Roman" w:cs="Times New Roman"/>
-                <w:lang w:val="en-US"/>
-              </w:rPr>
-              <w:t>experiences}</w:t>
+              <w:t>{companyName}{/experiences}</w:t>
             </w:r>
           </w:p>
         </w:tc>
@@ -1523,6 +1553,7 @@
   <w:style w:type="character" w:default="1" w:styleId="a0">
     <w:name w:val="Default Paragraph Font"/>
     <w:uiPriority w:val="1"/>
+    <w:semiHidden/>
     <w:unhideWhenUsed/>
   </w:style>
   <w:style w:type="table" w:default="1" w:styleId="a1">

</xml_diff>

<commit_message>
fixed image display in candidate certificate
</commit_message>
<xml_diff>
--- a/public/candidate-certificate.docx
+++ b/public/candidate-certificate.docx
@@ -14,57 +14,43 @@
           <w:rFonts w:ascii="Times New Roman" w:hAnsi="Times New Roman" w:cs="Times New Roman"/>
           <w:lang w:val="en-US"/>
         </w:rPr>
-        <w:t xml:space="preserve">Фамилия, имя, отчество: </w:t>
+        <w:t xml:space="preserve">                                                                                                               </w:t>
       </w:r>
       <w:r>
         <w:rPr>
           <w:rFonts w:ascii="Times New Roman" w:hAnsi="Times New Roman" w:cs="Times New Roman"/>
           <w:lang w:val="en-US"/>
         </w:rPr>
-        <w:t>{lastName} {firstName} {middleName}</w:t>
-      </w:r>
-      <w:r>
-        <w:rPr>
-          <w:rFonts w:ascii="Times New Roman" w:hAnsi="Times New Roman" w:cs="Times New Roman"/>
-          <w:lang w:val="en-US"/>
-        </w:rPr>
-        <w:t xml:space="preserve"> {%image}</w:t>
+        <w:t>{%image}</w:t>
       </w:r>
     </w:p>
     <w:p>
       <w:pPr>
         <w:rPr>
           <w:rFonts w:ascii="Times New Roman" w:hAnsi="Times New Roman" w:cs="Times New Roman"/>
-          <w:lang w:val="ru-RU"/>
+          <w:lang w:val="en-US"/>
         </w:rPr>
       </w:pPr>
       <w:r>
         <w:rPr>
           <w:rFonts w:ascii="Times New Roman" w:hAnsi="Times New Roman" w:cs="Times New Roman"/>
-          <w:lang w:val="ru-RU"/>
-        </w:rPr>
-        <w:t xml:space="preserve">День, месяц, год рождения: </w:t>
-      </w:r>
-      <w:r>
-        <w:rPr>
-          <w:rFonts w:ascii="Times New Roman" w:hAnsi="Times New Roman" w:cs="Times New Roman"/>
-          <w:lang w:val="ru-RU"/>
-        </w:rPr>
-        <w:t>{</w:t>
-      </w:r>
-      <w:r>
-        <w:rPr>
-          <w:rFonts w:ascii="Times New Roman" w:hAnsi="Times New Roman" w:cs="Times New Roman"/>
           <w:lang w:val="en-US"/>
         </w:rPr>
-        <w:t>birthDate</w:t>
-      </w:r>
-      <w:r>
-        <w:rPr>
-          <w:rFonts w:ascii="Times New Roman" w:hAnsi="Times New Roman" w:cs="Times New Roman"/>
-          <w:lang w:val="ru-RU"/>
-        </w:rPr>
-        <w:t>}</w:t>
+        <w:t xml:space="preserve">Фамилия, имя, отчество: </w:t>
+      </w:r>
+      <w:r>
+        <w:rPr>
+          <w:rFonts w:ascii="Times New Roman" w:hAnsi="Times New Roman" w:cs="Times New Roman"/>
+          <w:lang w:val="en-US"/>
+        </w:rPr>
+        <w:t>{lastName} {firstName} {middleName}</w:t>
+      </w:r>
+      <w:r>
+        <w:rPr>
+          <w:rFonts w:ascii="Times New Roman" w:hAnsi="Times New Roman" w:cs="Times New Roman"/>
+          <w:lang w:val="en-US"/>
+        </w:rPr>
+        <w:t xml:space="preserve"> </w:t>
       </w:r>
     </w:p>
     <w:p>
@@ -79,14 +65,21 @@
           <w:rFonts w:ascii="Times New Roman" w:hAnsi="Times New Roman" w:cs="Times New Roman"/>
           <w:lang w:val="ru-RU"/>
         </w:rPr>
-        <w:t>Место рождения: {</w:t>
+        <w:t xml:space="preserve">День, месяц, год рождения: </w:t>
+      </w:r>
+      <w:r>
+        <w:rPr>
+          <w:rFonts w:ascii="Times New Roman" w:hAnsi="Times New Roman" w:cs="Times New Roman"/>
+          <w:lang w:val="ru-RU"/>
+        </w:rPr>
+        <w:t>{</w:t>
       </w:r>
       <w:r>
         <w:rPr>
           <w:rFonts w:ascii="Times New Roman" w:hAnsi="Times New Roman" w:cs="Times New Roman"/>
           <w:lang w:val="en-US"/>
         </w:rPr>
-        <w:t>birthPlace</w:t>
+        <w:t>birthDate</w:t>
       </w:r>
       <w:r>
         <w:rPr>
@@ -108,20 +101,14 @@
           <w:rFonts w:ascii="Times New Roman" w:hAnsi="Times New Roman" w:cs="Times New Roman"/>
           <w:lang w:val="ru-RU"/>
         </w:rPr>
-        <w:t xml:space="preserve">ИИН: </w:t>
-      </w:r>
-      <w:r>
-        <w:rPr>
-          <w:rFonts w:ascii="Times New Roman" w:hAnsi="Times New Roman" w:cs="Times New Roman"/>
-          <w:lang w:val="ru-RU"/>
-        </w:rPr>
-        <w:t>{</w:t>
-      </w:r>
-      <w:r>
-        <w:rPr>
-          <w:rFonts w:ascii="Times New Roman" w:hAnsi="Times New Roman" w:cs="Times New Roman"/>
-        </w:rPr>
-        <w:t>identificationNumber</w:t>
+        <w:t>Место рождения: {</w:t>
+      </w:r>
+      <w:r>
+        <w:rPr>
+          <w:rFonts w:ascii="Times New Roman" w:hAnsi="Times New Roman" w:cs="Times New Roman"/>
+          <w:lang w:val="en-US"/>
+        </w:rPr>
+        <w:t>birthPlace</w:t>
       </w:r>
       <w:r>
         <w:rPr>
@@ -135,6 +122,7 @@
       <w:pPr>
         <w:rPr>
           <w:rFonts w:ascii="Times New Roman" w:hAnsi="Times New Roman" w:cs="Times New Roman"/>
+          <w:lang w:val="ru-RU"/>
         </w:rPr>
       </w:pPr>
       <w:r>
@@ -142,17 +130,25 @@
           <w:rFonts w:ascii="Times New Roman" w:hAnsi="Times New Roman" w:cs="Times New Roman"/>
           <w:lang w:val="ru-RU"/>
         </w:rPr>
-        <w:t>Сот. тел.: {</w:t>
-      </w:r>
-      <w:r>
-        <w:rPr>
-          <w:rFonts w:ascii="Times New Roman" w:hAnsi="Times New Roman" w:cs="Times New Roman"/>
-        </w:rPr>
-        <w:t>phoneNumber</w:t>
-      </w:r>
-      <w:r>
-        <w:rPr>
-          <w:rFonts w:ascii="Times New Roman" w:hAnsi="Times New Roman" w:cs="Times New Roman"/>
+        <w:t xml:space="preserve">ИИН: </w:t>
+      </w:r>
+      <w:r>
+        <w:rPr>
+          <w:rFonts w:ascii="Times New Roman" w:hAnsi="Times New Roman" w:cs="Times New Roman"/>
+          <w:lang w:val="ru-RU"/>
+        </w:rPr>
+        <w:t>{</w:t>
+      </w:r>
+      <w:r>
+        <w:rPr>
+          <w:rFonts w:ascii="Times New Roman" w:hAnsi="Times New Roman" w:cs="Times New Roman"/>
+        </w:rPr>
+        <w:t>identificationNumber</w:t>
+      </w:r>
+      <w:r>
+        <w:rPr>
+          <w:rFonts w:ascii="Times New Roman" w:hAnsi="Times New Roman" w:cs="Times New Roman"/>
+          <w:lang w:val="ru-RU"/>
         </w:rPr>
         <w:t>}</w:t>
       </w:r>
@@ -166,6 +162,32 @@
       <w:r>
         <w:rPr>
           <w:rFonts w:ascii="Times New Roman" w:hAnsi="Times New Roman" w:cs="Times New Roman"/>
+          <w:lang w:val="ru-RU"/>
+        </w:rPr>
+        <w:t>Сот. тел.: {</w:t>
+      </w:r>
+      <w:r>
+        <w:rPr>
+          <w:rFonts w:ascii="Times New Roman" w:hAnsi="Times New Roman" w:cs="Times New Roman"/>
+        </w:rPr>
+        <w:t>phoneNumber</w:t>
+      </w:r>
+      <w:r>
+        <w:rPr>
+          <w:rFonts w:ascii="Times New Roman" w:hAnsi="Times New Roman" w:cs="Times New Roman"/>
+        </w:rPr>
+        <w:t>}</w:t>
+      </w:r>
+    </w:p>
+    <w:p>
+      <w:pPr>
+        <w:rPr>
+          <w:rFonts w:ascii="Times New Roman" w:hAnsi="Times New Roman" w:cs="Times New Roman"/>
+        </w:rPr>
+      </w:pPr>
+      <w:r>
+        <w:rPr>
+          <w:rFonts w:ascii="Times New Roman" w:hAnsi="Times New Roman" w:cs="Times New Roman"/>
         </w:rPr>
         <w:t>Национальность:</w:t>
       </w:r>
@@ -174,6 +196,12 @@
           <w:rFonts w:ascii="Times New Roman" w:hAnsi="Times New Roman" w:cs="Times New Roman"/>
         </w:rPr>
         <w:t xml:space="preserve"> {nationality}</w:t>
+      </w:r>
+      <w:r>
+        <w:rPr>
+          <w:rFonts w:ascii="Times New Roman" w:hAnsi="Times New Roman" w:cs="Times New Roman"/>
+        </w:rPr>
+        <w:t xml:space="preserve">                                                              </w:t>
       </w:r>
     </w:p>
     <w:p>

</xml_diff>

<commit_message>
refactored candidate certificate download functionality
</commit_message>
<xml_diff>
--- a/public/candidate-certificate.docx
+++ b/public/candidate-certificate.docx
@@ -14,14 +14,7 @@
           <w:rFonts w:ascii="Times New Roman" w:hAnsi="Times New Roman" w:cs="Times New Roman"/>
           <w:lang w:val="en-US"/>
         </w:rPr>
-        <w:t xml:space="preserve">                                                                                                               </w:t>
-      </w:r>
-      <w:r>
-        <w:rPr>
-          <w:rFonts w:ascii="Times New Roman" w:hAnsi="Times New Roman" w:cs="Times New Roman"/>
-          <w:lang w:val="en-US"/>
-        </w:rPr>
-        <w:t>{%image}</w:t>
+        <w:t xml:space="preserve">                                                                                                               {%image}</w:t>
       </w:r>
     </w:p>
     <w:p>
@@ -330,30 +323,14 @@
                 <w:rFonts w:ascii="Times New Roman" w:hAnsi="Times New Roman" w:cs="Times New Roman"/>
                 <w:lang w:val="en-US"/>
               </w:rPr>
-              <w:t>{#</w:t>
-            </w:r>
-            <w:proofErr w:type="gramStart"/>
-            <w:r>
-              <w:rPr>
-                <w:rFonts w:ascii="Times New Roman" w:hAnsi="Times New Roman" w:cs="Times New Roman"/>
-                <w:lang w:val="en-US"/>
-              </w:rPr>
-              <w:t>education}</w:t>
+              <w:t>{#education}</w:t>
             </w:r>
             <w:r>
               <w:rPr>
                 <w:rFonts w:ascii="Times New Roman" w:hAnsi="Times New Roman" w:cs="Times New Roman"/>
                 <w:lang w:val="en-US"/>
               </w:rPr>
-              <w:t>{</w:t>
-            </w:r>
-            <w:proofErr w:type="gramEnd"/>
-            <w:r>
-              <w:rPr>
-                <w:rFonts w:ascii="Times New Roman" w:hAnsi="Times New Roman" w:cs="Times New Roman"/>
-                <w:lang w:val="en-US"/>
-              </w:rPr>
-              <w:t>type}</w:t>
+              <w:t>{type}</w:t>
             </w:r>
           </w:p>
         </w:tc>
@@ -408,7 +385,6 @@
                 <w:lang w:val="kk-KZ"/>
               </w:rPr>
             </w:pPr>
-            <w:proofErr w:type="gramStart"/>
             <w:r>
               <w:rPr>
                 <w:rFonts w:ascii="Times New Roman" w:hAnsi="Times New Roman" w:cs="Times New Roman"/>
@@ -421,15 +397,7 @@
                 <w:rFonts w:ascii="Times New Roman" w:hAnsi="Times New Roman" w:cs="Times New Roman"/>
                 <w:lang w:val="en-US"/>
               </w:rPr>
-              <w:t>{/</w:t>
-            </w:r>
-            <w:proofErr w:type="gramEnd"/>
-            <w:r>
-              <w:rPr>
-                <w:rFonts w:ascii="Times New Roman" w:hAnsi="Times New Roman" w:cs="Times New Roman"/>
-                <w:lang w:val="en-US"/>
-              </w:rPr>
-              <w:t>education}</w:t>
+              <w:t>{/education}</w:t>
             </w:r>
           </w:p>
         </w:tc>
@@ -447,7 +415,7 @@
       <w:pPr>
         <w:rPr>
           <w:rFonts w:ascii="Times New Roman" w:hAnsi="Times New Roman" w:cs="Times New Roman"/>
-          <w:lang w:val="ru-RU"/>
+          <w:lang w:val="en-US"/>
         </w:rPr>
       </w:pPr>
       <w:r>
@@ -457,134 +425,34 @@
         </w:rPr>
         <w:t>Языки:</w:t>
       </w:r>
-    </w:p>
-    <w:tbl>
-      <w:tblPr>
-        <w:tblStyle w:val="ac"/>
-        <w:tblW w:w="0" w:type="auto"/>
-        <w:tblLook w:val="04A0" w:firstRow="1" w:lastRow="0" w:firstColumn="1" w:lastColumn="0" w:noHBand="0" w:noVBand="1"/>
-      </w:tblPr>
-      <w:tblGrid>
-        <w:gridCol w:w="4672"/>
-        <w:gridCol w:w="4673"/>
-      </w:tblGrid>
-      <w:tr>
-        <w:tc>
-          <w:tcPr>
-            <w:tcW w:w="4672" w:type="dxa"/>
-          </w:tcPr>
-          <w:p>
-            <w:pPr>
-              <w:rPr>
-                <w:rFonts w:ascii="Times New Roman" w:hAnsi="Times New Roman" w:cs="Times New Roman"/>
-                <w:lang w:val="ru-RU"/>
-              </w:rPr>
-            </w:pPr>
-            <w:r>
-              <w:rPr>
-                <w:rFonts w:ascii="Times New Roman" w:hAnsi="Times New Roman" w:cs="Times New Roman"/>
-                <w:lang w:val="ru-RU"/>
-              </w:rPr>
-              <w:t>Язык</w:t>
-            </w:r>
-          </w:p>
-        </w:tc>
-        <w:tc>
-          <w:tcPr>
-            <w:tcW w:w="4673" w:type="dxa"/>
-          </w:tcPr>
-          <w:p>
-            <w:pPr>
-              <w:rPr>
-                <w:rFonts w:ascii="Times New Roman" w:hAnsi="Times New Roman" w:cs="Times New Roman"/>
-                <w:lang w:val="ru-RU"/>
-              </w:rPr>
-            </w:pPr>
-            <w:r>
-              <w:rPr>
-                <w:rFonts w:ascii="Times New Roman" w:hAnsi="Times New Roman" w:cs="Times New Roman"/>
-                <w:lang w:val="ru-RU"/>
-              </w:rPr>
-              <w:t>Уровень</w:t>
-            </w:r>
-          </w:p>
-        </w:tc>
-      </w:tr>
-      <w:tr>
-        <w:tc>
-          <w:tcPr>
-            <w:tcW w:w="4672" w:type="dxa"/>
-          </w:tcPr>
-          <w:p>
-            <w:pPr>
-              <w:rPr>
-                <w:rFonts w:ascii="Times New Roman" w:hAnsi="Times New Roman" w:cs="Times New Roman"/>
-                <w:lang w:val="en-US"/>
-              </w:rPr>
-            </w:pPr>
-            <w:r>
-              <w:rPr>
-                <w:rFonts w:ascii="Times New Roman" w:hAnsi="Times New Roman" w:cs="Times New Roman"/>
-                <w:lang w:val="en-US"/>
-              </w:rPr>
-              <w:t>{#</w:t>
-            </w:r>
-            <w:proofErr w:type="gramStart"/>
-            <w:r>
-              <w:rPr>
-                <w:rFonts w:ascii="Times New Roman" w:hAnsi="Times New Roman" w:cs="Times New Roman"/>
-                <w:lang w:val="en-US"/>
-              </w:rPr>
-              <w:t>languages}{</w:t>
-            </w:r>
-            <w:proofErr w:type="gramEnd"/>
-            <w:r>
-              <w:rPr>
-                <w:rFonts w:ascii="Times New Roman" w:hAnsi="Times New Roman" w:cs="Times New Roman"/>
-                <w:lang w:val="en-US"/>
-              </w:rPr>
-              <w:t>language}</w:t>
-            </w:r>
-          </w:p>
-        </w:tc>
-        <w:tc>
-          <w:tcPr>
-            <w:tcW w:w="4673" w:type="dxa"/>
-          </w:tcPr>
-          <w:p>
-            <w:pPr>
-              <w:rPr>
-                <w:rFonts w:ascii="Times New Roman" w:hAnsi="Times New Roman" w:cs="Times New Roman"/>
-                <w:lang w:val="ru-RU"/>
-              </w:rPr>
-            </w:pPr>
-            <w:proofErr w:type="gramStart"/>
-            <w:r>
-              <w:rPr>
-                <w:rFonts w:ascii="Times New Roman" w:hAnsi="Times New Roman" w:cs="Times New Roman"/>
-                <w:lang w:val="en-US"/>
-              </w:rPr>
-              <w:t>{level}{/</w:t>
-            </w:r>
-            <w:proofErr w:type="gramEnd"/>
-            <w:r>
-              <w:rPr>
-                <w:rFonts w:ascii="Times New Roman" w:hAnsi="Times New Roman" w:cs="Times New Roman"/>
-                <w:lang w:val="en-US"/>
-              </w:rPr>
-              <w:t>languages}</w:t>
-            </w:r>
-          </w:p>
-        </w:tc>
-      </w:tr>
-    </w:tbl>
-    <w:p>
-      <w:pPr>
+      <w:r>
         <w:rPr>
           <w:rFonts w:ascii="Times New Roman" w:hAnsi="Times New Roman" w:cs="Times New Roman"/>
           <w:lang w:val="en-US"/>
         </w:rPr>
-      </w:pPr>
+        <w:t xml:space="preserve"> </w:t>
+      </w:r>
+      <w:r>
+        <w:rPr>
+          <w:rFonts w:ascii="Times New Roman" w:hAnsi="Times New Roman" w:cs="Times New Roman"/>
+          <w:lang w:val="en-US"/>
+        </w:rPr>
+        <w:t>{</w:t>
+      </w:r>
+      <w:r>
+        <w:rPr>
+          <w:rFonts w:ascii="Times New Roman" w:hAnsi="Times New Roman" w:cs="Times New Roman"/>
+          <w:lang w:val="en-US"/>
+        </w:rPr>
+        <w:t>languages</w:t>
+      </w:r>
+      <w:r>
+        <w:rPr>
+          <w:rFonts w:ascii="Times New Roman" w:hAnsi="Times New Roman" w:cs="Times New Roman"/>
+          <w:lang w:val="en-US"/>
+        </w:rPr>
+        <w:t>}</w:t>
+      </w:r>
     </w:p>
     <w:p>
       <w:pPr>
@@ -878,23 +746,7 @@
                 <w:rFonts w:ascii="Times New Roman" w:hAnsi="Times New Roman" w:cs="Times New Roman"/>
                 <w:lang w:val="en-US"/>
               </w:rPr>
-              <w:t>{#</w:t>
-            </w:r>
-            <w:proofErr w:type="gramStart"/>
-            <w:r>
-              <w:rPr>
-                <w:rFonts w:ascii="Times New Roman" w:hAnsi="Times New Roman" w:cs="Times New Roman"/>
-                <w:lang w:val="en-US"/>
-              </w:rPr>
-              <w:t>experiences}{</w:t>
-            </w:r>
-            <w:proofErr w:type="gramEnd"/>
-            <w:r>
-              <w:rPr>
-                <w:rFonts w:ascii="Times New Roman" w:hAnsi="Times New Roman" w:cs="Times New Roman"/>
-                <w:lang w:val="en-US"/>
-              </w:rPr>
-              <w:t>startDate}</w:t>
+              <w:t>{#experiences}{startDate}</w:t>
             </w:r>
           </w:p>
         </w:tc>

</xml_diff>